<commit_message>
Some test test message
</commit_message>
<xml_diff>
--- a/01.Programming Basics/Lectures/1.Математика за програмисти.docx
+++ b/01.Programming Basics/Lectures/1.Математика за програмисти.docx
@@ -28,6 +28,8 @@
           <w:lang w:val="bg-BG"/>
         </w:rPr>
       </w:pPr>
+      <w:bookmarkStart w:id="0" w:name="_GoBack"/>
+      <w:bookmarkEnd w:id="0"/>
       <w:r>
         <w:rPr>
           <w:sz w:val="36"/>
@@ -257,8 +259,6 @@
         </w:rPr>
         <w:t>им</w:t>
       </w:r>
-      <w:bookmarkStart w:id="0" w:name="_GoBack"/>
-      <w:bookmarkEnd w:id="0"/>
     </w:p>
     <w:p>
       <w:pPr>

</xml_diff>